<commit_message>
edited comments in box-office.py
</commit_message>
<xml_diff>
--- a/draft.docx
+++ b/draft.docx
@@ -831,7 +831,19 @@
           <w:rPr>
             <w:rStyle w:val="Hyperlink"/>
           </w:rPr>
-          <w:t>https://www.theatlantic.com/entertainment/archive/2012/01/january-</w:t>
+          <w:t>https://www.theatla</w:t>
+        </w:r>
+        <w:r>
+          <w:rPr>
+            <w:rStyle w:val="Hyperlink"/>
+          </w:rPr>
+          <w:t>n</w:t>
+        </w:r>
+        <w:r>
+          <w:rPr>
+            <w:rStyle w:val="Hyperlink"/>
+          </w:rPr>
+          <w:t>tic.com/entertainment/archive/2012/01/january-</w:t>
         </w:r>
         <w:r>
           <w:rPr>
@@ -856,39 +868,6 @@
       <w:r>
         <w:t xml:space="preserve"> Studios also have a long history of saving their best films for the end of the calendar year, just in time for award season.</w:t>
       </w:r>
-    </w:p>
-    <w:p>
-      <w:pPr>
-        <w:pStyle w:val="ListParagraph"/>
-        <w:numPr>
-          <w:ilvl w:val="1"/>
-          <w:numId w:val="1"/>
-        </w:numPr>
-      </w:pPr>
-      <w:r>
-        <w:t>Future Research:</w:t>
-      </w:r>
-    </w:p>
-    <w:p>
-      <w:pPr>
-        <w:pStyle w:val="ListParagraph"/>
-        <w:numPr>
-          <w:ilvl w:val="2"/>
-          <w:numId w:val="1"/>
-        </w:numPr>
-      </w:pPr>
-      <w:r>
-        <w:t xml:space="preserve">While my dataset follows </w:t>
-      </w:r>
-      <w:r>
-        <w:t>accept</w:t>
-      </w:r>
-      <w:r>
-        <w:t xml:space="preserve">ed trends in the movie industry, it is very limited in scope. For instance, it only examines the </w:t>
-      </w:r>
-      <w:r>
-        <w:t>1000 movies that had record-breaking opening weekends. It would be more accurate to conduct on a wider range of films that weren’t necessarily this successful to see how a more standard films perform month to month.</w:t>
-      </w:r>
       <w:r>
         <w:t xml:space="preserve"> (</w:t>
       </w:r>
@@ -912,13 +891,69 @@
           <w:numId w:val="1"/>
         </w:numPr>
       </w:pPr>
+    </w:p>
+    <w:p>
+      <w:pPr>
+        <w:pStyle w:val="ListParagraph"/>
+        <w:numPr>
+          <w:ilvl w:val="1"/>
+          <w:numId w:val="1"/>
+        </w:numPr>
+      </w:pPr>
+      <w:r>
+        <w:t>Future Research:</w:t>
+      </w:r>
+    </w:p>
+    <w:p>
+      <w:pPr>
+        <w:pStyle w:val="ListParagraph"/>
+        <w:numPr>
+          <w:ilvl w:val="2"/>
+          <w:numId w:val="1"/>
+        </w:numPr>
+      </w:pPr>
+      <w:r>
+        <w:t xml:space="preserve">While my dataset follows </w:t>
+      </w:r>
+      <w:r>
+        <w:t>accept</w:t>
+      </w:r>
+      <w:r>
+        <w:t xml:space="preserve">ed trends in the movie industry, it is very limited in scope. For instance, it only examines the </w:t>
+      </w:r>
+      <w:r>
+        <w:t>1000 movies that had record-breaking opening weekends. It would be more accurate to conduct on a wider range of films that weren’t necessarily this successful to see how a more standard films perform month to month.</w:t>
+      </w:r>
+      <w:r>
+        <w:t xml:space="preserve"> (</w:t>
+      </w:r>
+      <w:hyperlink r:id="rId7" w:history="1">
+        <w:r>
+          <w:rPr>
+            <w:rStyle w:val="Hyperlink"/>
+          </w:rPr>
+          <w:t>https://web.archive.org/web/20140104114025/http://www.nytimes.com/2013/01/20/magazine/how-to-survive-januarys-dearth-of-good-movies.html</w:t>
+        </w:r>
+      </w:hyperlink>
+      <w:r>
+        <w:t>)</w:t>
+      </w:r>
+    </w:p>
+    <w:p>
+      <w:pPr>
+        <w:pStyle w:val="ListParagraph"/>
+        <w:numPr>
+          <w:ilvl w:val="2"/>
+          <w:numId w:val="1"/>
+        </w:numPr>
+      </w:pPr>
       <w:r>
         <w:t xml:space="preserve">While my dataset was international, it would be interesting to see how these trends vary from country to country. In my research, I read that January is starting to be a more successful month for movies in China, seeing far more domestic releases during the month. </w:t>
       </w:r>
       <w:r>
         <w:t>(</w:t>
       </w:r>
-      <w:hyperlink r:id="rId7" w:history="1">
+      <w:hyperlink r:id="rId8" w:history="1">
         <w:r>
           <w:rPr>
             <w:rStyle w:val="Hyperlink"/>
@@ -1645,6 +1680,18 @@
       <w:shd w:val="clear" w:color="auto" w:fill="E1DFDD"/>
     </w:rPr>
   </w:style>
+  <w:style w:type="character" w:styleId="FollowedHyperlink">
+    <w:name w:val="FollowedHyperlink"/>
+    <w:basedOn w:val="DefaultParagraphFont"/>
+    <w:uiPriority w:val="99"/>
+    <w:semiHidden/>
+    <w:unhideWhenUsed/>
+    <w:rsid w:val="00D64C21"/>
+    <w:rPr>
+      <w:color w:val="954F72" w:themeColor="followedHyperlink"/>
+      <w:u w:val="single"/>
+    </w:rPr>
+  </w:style>
 </w:styles>
 </file>
 

</xml_diff>